<commit_message>
Lab assignment 6 added
</commit_message>
<xml_diff>
--- a/Homework/Task-6/Lab assignment 6.docx
+++ b/Homework/Task-6/Lab assignment 6.docx
@@ -10884,6 +10884,27 @@
       <w:r>
         <w:t>Link to repository:</w:t>
       </w:r>
+    </w:p>
+    <w:p>
+      <w:hyperlink r:id="rId8" w:history="1">
+        <w:r>
+          <w:rPr>
+            <w:rStyle w:val="Hyperlink"/>
+          </w:rPr>
+          <w:t>https://github.com/Masauso-L/Digital-electronics-2/tree/master/Labs/06-lcd</w:t>
+        </w:r>
+      </w:hyperlink>
+    </w:p>
+    <w:p/>
+    <w:p>
+      <w:hyperlink r:id="rId9" w:history="1">
+        <w:r>
+          <w:rPr>
+            <w:rStyle w:val="Hyperlink"/>
+          </w:rPr>
+          <w:t>https://github.com/Masauso-L/Digital-electronics-2/tree/master/Homework/Task-6</w:t>
+        </w:r>
+      </w:hyperlink>
     </w:p>
     <w:p/>
     <w:sectPr>
@@ -11624,6 +11645,29 @@
       <w:contextualSpacing/>
     </w:pPr>
   </w:style>
+  <w:style w:type="character" w:styleId="Hyperlink">
+    <w:name w:val="Hyperlink"/>
+    <w:basedOn w:val="DefaultParagraphFont"/>
+    <w:uiPriority w:val="99"/>
+    <w:unhideWhenUsed/>
+    <w:rsid w:val="00714B30"/>
+    <w:rPr>
+      <w:color w:val="0563C1" w:themeColor="hyperlink"/>
+      <w:u w:val="single"/>
+    </w:rPr>
+  </w:style>
+  <w:style w:type="character" w:styleId="UnresolvedMention">
+    <w:name w:val="Unresolved Mention"/>
+    <w:basedOn w:val="DefaultParagraphFont"/>
+    <w:uiPriority w:val="99"/>
+    <w:semiHidden/>
+    <w:unhideWhenUsed/>
+    <w:rsid w:val="00714B30"/>
+    <w:rPr>
+      <w:color w:val="605E5C"/>
+      <w:shd w:val="clear" w:color="auto" w:fill="E1DFDD"/>
+    </w:rPr>
+  </w:style>
 </w:styles>
 </file>
 

</xml_diff>